<commit_message>
Fejlesztői dokumentáció: továbbfejlesztés és authorizció
</commit_message>
<xml_diff>
--- a/Dokumentáció/Fejlesztői dokumentáció.docx
+++ b/Dokumentáció/Fejlesztői dokumentáció.docx
@@ -70,7 +70,7 @@
           <w:r>
             <w:fldChar w:fldCharType="separate"/>
           </w:r>
-          <w:hyperlink w:anchor="_Toc133234845" w:history="1">
+          <w:hyperlink w:anchor="_Toc133307633" w:history="1">
             <w:r>
               <w:rPr>
                 <w:rStyle w:val="Hiperhivatkozs"/>
@@ -99,7 +99,7 @@
                 <w:noProof/>
                 <w:webHidden/>
               </w:rPr>
-              <w:instrText xml:space="preserve"> PAGEREF _Toc133234845 \h </w:instrText>
+              <w:instrText xml:space="preserve"> PAGEREF _Toc133307633 \h </w:instrText>
             </w:r>
             <w:r>
               <w:rPr>
@@ -142,7 +142,7 @@
               <w:lang w:eastAsia="hu-HU"/>
             </w:rPr>
           </w:pPr>
-          <w:hyperlink w:anchor="_Toc133234846" w:history="1">
+          <w:hyperlink w:anchor="_Toc133307634" w:history="1">
             <w:r>
               <w:rPr>
                 <w:rStyle w:val="Hiperhivatkozs"/>
@@ -171,7 +171,7 @@
                 <w:noProof/>
                 <w:webHidden/>
               </w:rPr>
-              <w:instrText xml:space="preserve"> PAGEREF _Toc133234846 \h </w:instrText>
+              <w:instrText xml:space="preserve"> PAGEREF _Toc133307634 \h </w:instrText>
             </w:r>
             <w:r>
               <w:rPr>
@@ -214,7 +214,7 @@
               <w:lang w:eastAsia="hu-HU"/>
             </w:rPr>
           </w:pPr>
-          <w:hyperlink w:anchor="_Toc133234847" w:history="1">
+          <w:hyperlink w:anchor="_Toc133307635" w:history="1">
             <w:r>
               <w:rPr>
                 <w:rStyle w:val="Hiperhivatkozs"/>
@@ -243,7 +243,7 @@
                 <w:noProof/>
                 <w:webHidden/>
               </w:rPr>
-              <w:instrText xml:space="preserve"> PAGEREF _Toc133234847 \h </w:instrText>
+              <w:instrText xml:space="preserve"> PAGEREF _Toc133307635 \h </w:instrText>
             </w:r>
             <w:r>
               <w:rPr>
@@ -286,7 +286,7 @@
               <w:lang w:eastAsia="hu-HU"/>
             </w:rPr>
           </w:pPr>
-          <w:hyperlink w:anchor="_Toc133234848" w:history="1">
+          <w:hyperlink w:anchor="_Toc133307636" w:history="1">
             <w:r>
               <w:rPr>
                 <w:rStyle w:val="Hiperhivatkozs"/>
@@ -315,7 +315,7 @@
                 <w:noProof/>
                 <w:webHidden/>
               </w:rPr>
-              <w:instrText xml:space="preserve"> PAGEREF _Toc133234848 \h </w:instrText>
+              <w:instrText xml:space="preserve"> PAGEREF _Toc133307636 \h </w:instrText>
             </w:r>
             <w:r>
               <w:rPr>
@@ -358,7 +358,7 @@
               <w:lang w:eastAsia="hu-HU"/>
             </w:rPr>
           </w:pPr>
-          <w:hyperlink w:anchor="_Toc133234849" w:history="1">
+          <w:hyperlink w:anchor="_Toc133307637" w:history="1">
             <w:r>
               <w:rPr>
                 <w:rStyle w:val="Hiperhivatkozs"/>
@@ -387,7 +387,7 @@
                 <w:noProof/>
                 <w:webHidden/>
               </w:rPr>
-              <w:instrText xml:space="preserve"> PAGEREF _Toc133234849 \h </w:instrText>
+              <w:instrText xml:space="preserve"> PAGEREF _Toc133307637 \h </w:instrText>
             </w:r>
             <w:r>
               <w:rPr>
@@ -430,7 +430,7 @@
               <w:lang w:eastAsia="hu-HU"/>
             </w:rPr>
           </w:pPr>
-          <w:hyperlink w:anchor="_Toc133234850" w:history="1">
+          <w:hyperlink w:anchor="_Toc133307638" w:history="1">
             <w:r>
               <w:rPr>
                 <w:rStyle w:val="Hiperhivatkozs"/>
@@ -459,7 +459,7 @@
                 <w:noProof/>
                 <w:webHidden/>
               </w:rPr>
-              <w:instrText xml:space="preserve"> PAGEREF _Toc133234850 \h </w:instrText>
+              <w:instrText xml:space="preserve"> PAGEREF _Toc133307638 \h </w:instrText>
             </w:r>
             <w:r>
               <w:rPr>
@@ -502,7 +502,7 @@
               <w:lang w:eastAsia="hu-HU"/>
             </w:rPr>
           </w:pPr>
-          <w:hyperlink w:anchor="_Toc133234851" w:history="1">
+          <w:hyperlink w:anchor="_Toc133307639" w:history="1">
             <w:r>
               <w:rPr>
                 <w:rStyle w:val="Hiperhivatkozs"/>
@@ -531,7 +531,7 @@
                 <w:noProof/>
                 <w:webHidden/>
               </w:rPr>
-              <w:instrText xml:space="preserve"> PAGEREF _Toc133234851 \h </w:instrText>
+              <w:instrText xml:space="preserve"> PAGEREF _Toc133307639 \h </w:instrText>
             </w:r>
             <w:r>
               <w:rPr>
@@ -574,7 +574,7 @@
               <w:lang w:eastAsia="hu-HU"/>
             </w:rPr>
           </w:pPr>
-          <w:hyperlink w:anchor="_Toc133234852" w:history="1">
+          <w:hyperlink w:anchor="_Toc133307640" w:history="1">
             <w:r>
               <w:rPr>
                 <w:rStyle w:val="Hiperhivatkozs"/>
@@ -603,7 +603,7 @@
                 <w:noProof/>
                 <w:webHidden/>
               </w:rPr>
-              <w:instrText xml:space="preserve"> PAGEREF _Toc133234852 \h </w:instrText>
+              <w:instrText xml:space="preserve"> PAGEREF _Toc133307640 \h </w:instrText>
             </w:r>
             <w:r>
               <w:rPr>
@@ -646,7 +646,7 @@
               <w:lang w:eastAsia="hu-HU"/>
             </w:rPr>
           </w:pPr>
-          <w:hyperlink w:anchor="_Toc133234853" w:history="1">
+          <w:hyperlink w:anchor="_Toc133307641" w:history="1">
             <w:r>
               <w:rPr>
                 <w:rStyle w:val="Hiperhivatkozs"/>
@@ -675,7 +675,7 @@
                 <w:noProof/>
                 <w:webHidden/>
               </w:rPr>
-              <w:instrText xml:space="preserve"> PAGEREF _Toc133234853 \h </w:instrText>
+              <w:instrText xml:space="preserve"> PAGEREF _Toc133307641 \h </w:instrText>
             </w:r>
             <w:r>
               <w:rPr>
@@ -718,7 +718,7 @@
               <w:lang w:eastAsia="hu-HU"/>
             </w:rPr>
           </w:pPr>
-          <w:hyperlink w:anchor="_Toc133234854" w:history="1">
+          <w:hyperlink w:anchor="_Toc133307642" w:history="1">
             <w:r>
               <w:rPr>
                 <w:rStyle w:val="Hiperhivatkozs"/>
@@ -747,7 +747,7 @@
                 <w:noProof/>
                 <w:webHidden/>
               </w:rPr>
-              <w:instrText xml:space="preserve"> PAGEREF _Toc133234854 \h </w:instrText>
+              <w:instrText xml:space="preserve"> PAGEREF _Toc133307642 \h </w:instrText>
             </w:r>
             <w:r>
               <w:rPr>
@@ -790,7 +790,7 @@
               <w:lang w:eastAsia="hu-HU"/>
             </w:rPr>
           </w:pPr>
-          <w:hyperlink w:anchor="_Toc133234855" w:history="1">
+          <w:hyperlink w:anchor="_Toc133307643" w:history="1">
             <w:r>
               <w:rPr>
                 <w:rStyle w:val="Hiperhivatkozs"/>
@@ -819,7 +819,7 @@
                 <w:noProof/>
                 <w:webHidden/>
               </w:rPr>
-              <w:instrText xml:space="preserve"> PAGEREF _Toc133234855 \h </w:instrText>
+              <w:instrText xml:space="preserve"> PAGEREF _Toc133307643 \h </w:instrText>
             </w:r>
             <w:r>
               <w:rPr>
@@ -862,7 +862,7 @@
               <w:lang w:eastAsia="hu-HU"/>
             </w:rPr>
           </w:pPr>
-          <w:hyperlink w:anchor="_Toc133234856" w:history="1">
+          <w:hyperlink w:anchor="_Toc133307644" w:history="1">
             <w:r>
               <w:rPr>
                 <w:rStyle w:val="Hiperhivatkozs"/>
@@ -891,7 +891,7 @@
                 <w:noProof/>
                 <w:webHidden/>
               </w:rPr>
-              <w:instrText xml:space="preserve"> PAGEREF _Toc133234856 \h </w:instrText>
+              <w:instrText xml:space="preserve"> PAGEREF _Toc133307644 \h </w:instrText>
             </w:r>
             <w:r>
               <w:rPr>
@@ -934,7 +934,7 @@
               <w:lang w:eastAsia="hu-HU"/>
             </w:rPr>
           </w:pPr>
-          <w:hyperlink w:anchor="_Toc133234857" w:history="1">
+          <w:hyperlink w:anchor="_Toc133307645" w:history="1">
             <w:r>
               <w:rPr>
                 <w:rStyle w:val="Hiperhivatkozs"/>
@@ -942,7 +942,7 @@
                 <w:b/>
                 <w:noProof/>
               </w:rPr>
-              <w:t>Kommunikáció:</w:t>
+              <w:t>Authorizáció (token):</w:t>
             </w:r>
             <w:r>
               <w:rPr>
@@ -963,7 +963,7 @@
                 <w:noProof/>
                 <w:webHidden/>
               </w:rPr>
-              <w:instrText xml:space="preserve"> PAGEREF _Toc133234857 \h </w:instrText>
+              <w:instrText xml:space="preserve"> PAGEREF _Toc133307645 \h </w:instrText>
             </w:r>
             <w:r>
               <w:rPr>
@@ -984,6 +984,79 @@
                 <w:webHidden/>
               </w:rPr>
               <w:t>6</w:t>
+            </w:r>
+            <w:r>
+              <w:rPr>
+                <w:noProof/>
+                <w:webHidden/>
+              </w:rPr>
+              <w:fldChar w:fldCharType="end"/>
+            </w:r>
+          </w:hyperlink>
+        </w:p>
+        <w:p>
+          <w:pPr>
+            <w:pStyle w:val="TJ2"/>
+            <w:tabs>
+              <w:tab w:val="right" w:leader="dot" w:pos="9062"/>
+            </w:tabs>
+            <w:rPr>
+              <w:rFonts w:eastAsiaTheme="minorEastAsia"/>
+              <w:noProof/>
+              <w:lang w:eastAsia="hu-HU"/>
+            </w:rPr>
+          </w:pPr>
+          <w:hyperlink w:anchor="_Toc133307646" w:history="1">
+            <w:r>
+              <w:rPr>
+                <w:rStyle w:val="Hiperhivatkozs"/>
+                <w:rFonts w:ascii="Times New Roman" w:hAnsi="Times New Roman" w:cs="Times New Roman"/>
+                <w:b/>
+                <w:bCs/>
+                <w:noProof/>
+              </w:rPr>
+              <w:t>Kimenet:</w:t>
+            </w:r>
+            <w:r>
+              <w:rPr>
+                <w:noProof/>
+                <w:webHidden/>
+              </w:rPr>
+              <w:tab/>
+            </w:r>
+            <w:r>
+              <w:rPr>
+                <w:noProof/>
+                <w:webHidden/>
+              </w:rPr>
+              <w:fldChar w:fldCharType="begin"/>
+            </w:r>
+            <w:r>
+              <w:rPr>
+                <w:noProof/>
+                <w:webHidden/>
+              </w:rPr>
+              <w:instrText xml:space="preserve"> PAGEREF _Toc133307646 \h </w:instrText>
+            </w:r>
+            <w:r>
+              <w:rPr>
+                <w:noProof/>
+                <w:webHidden/>
+              </w:rPr>
+            </w:r>
+            <w:r>
+              <w:rPr>
+                <w:noProof/>
+                <w:webHidden/>
+              </w:rPr>
+              <w:fldChar w:fldCharType="separate"/>
+            </w:r>
+            <w:r>
+              <w:rPr>
+                <w:noProof/>
+                <w:webHidden/>
+              </w:rPr>
+              <w:t>7</w:t>
             </w:r>
             <w:r>
               <w:rPr>
@@ -1006,7 +1079,7 @@
               <w:lang w:eastAsia="hu-HU"/>
             </w:rPr>
           </w:pPr>
-          <w:hyperlink w:anchor="_Toc133234858" w:history="1">
+          <w:hyperlink w:anchor="_Toc133307647" w:history="1">
             <w:r>
               <w:rPr>
                 <w:rStyle w:val="Hiperhivatkozs"/>
@@ -1014,7 +1087,7 @@
                 <w:b/>
                 <w:noProof/>
               </w:rPr>
-              <w:t>Authorizáció (token):</w:t>
+              <w:t>Tesztek:</w:t>
             </w:r>
             <w:r>
               <w:rPr>
@@ -1035,7 +1108,7 @@
                 <w:noProof/>
                 <w:webHidden/>
               </w:rPr>
-              <w:instrText xml:space="preserve"> PAGEREF _Toc133234858 \h </w:instrText>
+              <w:instrText xml:space="preserve"> PAGEREF _Toc133307647 \h </w:instrText>
             </w:r>
             <w:r>
               <w:rPr>
@@ -1055,80 +1128,7 @@
                 <w:noProof/>
                 <w:webHidden/>
               </w:rPr>
-              <w:t>6</w:t>
-            </w:r>
-            <w:r>
-              <w:rPr>
-                <w:noProof/>
-                <w:webHidden/>
-              </w:rPr>
-              <w:fldChar w:fldCharType="end"/>
-            </w:r>
-          </w:hyperlink>
-        </w:p>
-        <w:p>
-          <w:pPr>
-            <w:pStyle w:val="TJ2"/>
-            <w:tabs>
-              <w:tab w:val="right" w:leader="dot" w:pos="9062"/>
-            </w:tabs>
-            <w:rPr>
-              <w:rFonts w:eastAsiaTheme="minorEastAsia"/>
-              <w:noProof/>
-              <w:lang w:eastAsia="hu-HU"/>
-            </w:rPr>
-          </w:pPr>
-          <w:hyperlink w:anchor="_Toc133234859" w:history="1">
-            <w:r>
-              <w:rPr>
-                <w:rStyle w:val="Hiperhivatkozs"/>
-                <w:rFonts w:ascii="Times New Roman" w:hAnsi="Times New Roman" w:cs="Times New Roman"/>
-                <w:b/>
-                <w:bCs/>
-                <w:noProof/>
-              </w:rPr>
-              <w:t>Kimenet:</w:t>
-            </w:r>
-            <w:r>
-              <w:rPr>
-                <w:noProof/>
-                <w:webHidden/>
-              </w:rPr>
-              <w:tab/>
-            </w:r>
-            <w:r>
-              <w:rPr>
-                <w:noProof/>
-                <w:webHidden/>
-              </w:rPr>
-              <w:fldChar w:fldCharType="begin"/>
-            </w:r>
-            <w:r>
-              <w:rPr>
-                <w:noProof/>
-                <w:webHidden/>
-              </w:rPr>
-              <w:instrText xml:space="preserve"> PAGEREF _Toc133234859 \h </w:instrText>
-            </w:r>
-            <w:r>
-              <w:rPr>
-                <w:noProof/>
-                <w:webHidden/>
-              </w:rPr>
-            </w:r>
-            <w:r>
-              <w:rPr>
-                <w:noProof/>
-                <w:webHidden/>
-              </w:rPr>
-              <w:fldChar w:fldCharType="separate"/>
-            </w:r>
-            <w:r>
-              <w:rPr>
-                <w:noProof/>
-                <w:webHidden/>
-              </w:rPr>
-              <w:t>6</w:t>
+              <w:t>7</w:t>
             </w:r>
             <w:r>
               <w:rPr>
@@ -1151,7 +1151,7 @@
               <w:lang w:eastAsia="hu-HU"/>
             </w:rPr>
           </w:pPr>
-          <w:hyperlink w:anchor="_Toc133234860" w:history="1">
+          <w:hyperlink w:anchor="_Toc133307648" w:history="1">
             <w:r>
               <w:rPr>
                 <w:rStyle w:val="Hiperhivatkozs"/>
@@ -1159,7 +1159,7 @@
                 <w:b/>
                 <w:noProof/>
               </w:rPr>
-              <w:t>Tesztek:</w:t>
+              <w:t>Tovább fejlesztés:</w:t>
             </w:r>
             <w:r>
               <w:rPr>
@@ -1180,7 +1180,7 @@
                 <w:noProof/>
                 <w:webHidden/>
               </w:rPr>
-              <w:instrText xml:space="preserve"> PAGEREF _Toc133234860 \h </w:instrText>
+              <w:instrText xml:space="preserve"> PAGEREF _Toc133307648 \h </w:instrText>
             </w:r>
             <w:r>
               <w:rPr>
@@ -1200,7 +1200,7 @@
                 <w:noProof/>
                 <w:webHidden/>
               </w:rPr>
-              <w:t>6</w:t>
+              <w:t>7</w:t>
             </w:r>
             <w:r>
               <w:rPr>
@@ -1254,7 +1254,7 @@
         </w:rPr>
       </w:pPr>
       <w:bookmarkStart w:id="0" w:name="_Toc132699481"/>
-      <w:bookmarkStart w:id="1" w:name="_Toc133234845"/>
+      <w:bookmarkStart w:id="1" w:name="_Toc133307633"/>
       <w:r>
         <w:rPr>
           <w:rFonts w:ascii="Times New Roman" w:hAnsi="Times New Roman"/>
@@ -1301,7 +1301,7 @@
           <w:sz w:val="28"/>
         </w:rPr>
       </w:pPr>
-      <w:bookmarkStart w:id="2" w:name="_Toc133234846"/>
+      <w:bookmarkStart w:id="2" w:name="_Toc133307634"/>
       <w:r>
         <w:rPr>
           <w:rFonts w:ascii="Times New Roman" w:hAnsi="Times New Roman"/>
@@ -1624,7 +1624,7 @@
           <w:sz w:val="28"/>
         </w:rPr>
       </w:pPr>
-      <w:bookmarkStart w:id="3" w:name="_Toc133234847"/>
+      <w:bookmarkStart w:id="3" w:name="_Toc133307635"/>
       <w:r>
         <w:rPr>
           <w:rFonts w:ascii="Times New Roman" w:hAnsi="Times New Roman"/>
@@ -1646,7 +1646,7 @@
           <w:szCs w:val="24"/>
         </w:rPr>
       </w:pPr>
-      <w:bookmarkStart w:id="4" w:name="_Toc133234848"/>
+      <w:bookmarkStart w:id="4" w:name="_Toc133307636"/>
       <w:r>
         <w:rPr>
           <w:rFonts w:ascii="Times New Roman" w:hAnsi="Times New Roman"/>
@@ -1656,7 +1656,9 @@
         </w:rPr>
         <w:t>Futtatáshoz szükséges szoftverek:</w:t>
       </w:r>
+      <w:bookmarkStart w:id="5" w:name="_GoBack"/>
       <w:bookmarkEnd w:id="4"/>
+      <w:bookmarkEnd w:id="5"/>
     </w:p>
     <w:p>
       <w:pPr>
@@ -1758,7 +1760,7 @@
           <w:szCs w:val="24"/>
         </w:rPr>
       </w:pPr>
-      <w:bookmarkStart w:id="5" w:name="_Toc133234849"/>
+      <w:bookmarkStart w:id="6" w:name="_Toc133307637"/>
       <w:r>
         <w:rPr>
           <w:rFonts w:ascii="Times New Roman" w:hAnsi="Times New Roman"/>
@@ -1788,7 +1790,7 @@
         </w:rPr>
         <w:t xml:space="preserve"> modulok:</w:t>
       </w:r>
-      <w:bookmarkEnd w:id="5"/>
+      <w:bookmarkEnd w:id="6"/>
       <w:r>
         <w:rPr>
           <w:rFonts w:ascii="Times New Roman" w:hAnsi="Times New Roman"/>
@@ -2198,7 +2200,7 @@
           <w:sz w:val="28"/>
         </w:rPr>
       </w:pPr>
-      <w:bookmarkStart w:id="6" w:name="_Toc133234850"/>
+      <w:bookmarkStart w:id="7" w:name="_Toc133307638"/>
       <w:r>
         <w:rPr>
           <w:rFonts w:ascii="Times New Roman" w:hAnsi="Times New Roman"/>
@@ -2215,7 +2217,7 @@
         </w:rPr>
         <w:t>:</w:t>
       </w:r>
-      <w:bookmarkEnd w:id="6"/>
+      <w:bookmarkEnd w:id="7"/>
     </w:p>
     <w:p>
       <w:pPr>
@@ -2509,7 +2511,7 @@
           <w:sz w:val="28"/>
         </w:rPr>
       </w:pPr>
-      <w:bookmarkStart w:id="7" w:name="_Toc133234851"/>
+      <w:bookmarkStart w:id="8" w:name="_Toc133307639"/>
       <w:r>
         <w:rPr>
           <w:rFonts w:ascii="Times New Roman" w:hAnsi="Times New Roman"/>
@@ -2518,7 +2520,7 @@
         </w:rPr>
         <w:t>Futtatás:</w:t>
       </w:r>
-      <w:bookmarkEnd w:id="7"/>
+      <w:bookmarkEnd w:id="8"/>
     </w:p>
     <w:p>
       <w:pPr>
@@ -2859,7 +2861,7 @@
           <w:sz w:val="28"/>
         </w:rPr>
       </w:pPr>
-      <w:bookmarkStart w:id="8" w:name="_Toc133234852"/>
+      <w:bookmarkStart w:id="9" w:name="_Toc133307640"/>
       <w:r>
         <w:rPr>
           <w:rFonts w:ascii="Times New Roman" w:hAnsi="Times New Roman"/>
@@ -2868,7 +2870,7 @@
         </w:rPr>
         <w:t>Mappaszerkezet:</w:t>
       </w:r>
-      <w:bookmarkEnd w:id="8"/>
+      <w:bookmarkEnd w:id="9"/>
     </w:p>
     <w:p>
       <w:pPr>
@@ -3068,7 +3070,7 @@
           <w:szCs w:val="24"/>
         </w:rPr>
       </w:pPr>
-      <w:bookmarkStart w:id="9" w:name="_Toc133234853"/>
+      <w:bookmarkStart w:id="10" w:name="_Toc133307641"/>
       <w:r>
         <w:rPr>
           <w:rFonts w:ascii="Times New Roman" w:hAnsi="Times New Roman"/>
@@ -3078,7 +3080,7 @@
         </w:rPr>
         <w:t>Backend:</w:t>
       </w:r>
-      <w:bookmarkEnd w:id="9"/>
+      <w:bookmarkEnd w:id="10"/>
     </w:p>
     <w:p>
       <w:pPr>
@@ -3277,7 +3279,7 @@
           <w:szCs w:val="24"/>
         </w:rPr>
       </w:pPr>
-      <w:bookmarkStart w:id="10" w:name="_Toc133234854"/>
+      <w:bookmarkStart w:id="11" w:name="_Toc133307642"/>
       <w:r>
         <w:rPr>
           <w:noProof/>
@@ -3343,7 +3345,7 @@
         </w:rPr>
         <w:t>Frontend:</w:t>
       </w:r>
-      <w:bookmarkEnd w:id="10"/>
+      <w:bookmarkEnd w:id="11"/>
     </w:p>
     <w:p>
       <w:pPr>
@@ -3612,7 +3614,7 @@
           <w:szCs w:val="24"/>
         </w:rPr>
       </w:pPr>
-      <w:bookmarkStart w:id="11" w:name="_Toc133234855"/>
+      <w:bookmarkStart w:id="12" w:name="_Toc133307643"/>
       <w:r>
         <w:rPr>
           <w:rFonts w:ascii="Times New Roman" w:hAnsi="Times New Roman"/>
@@ -3622,7 +3624,7 @@
         </w:rPr>
         <w:t>Fájlok:</w:t>
       </w:r>
-      <w:bookmarkEnd w:id="11"/>
+      <w:bookmarkEnd w:id="12"/>
     </w:p>
     <w:p>
       <w:pPr>
@@ -4596,7 +4598,7 @@
           <w:sz w:val="28"/>
         </w:rPr>
       </w:pPr>
-      <w:bookmarkStart w:id="12" w:name="_Toc133234856"/>
+      <w:bookmarkStart w:id="13" w:name="_Toc133307644"/>
       <w:r>
         <w:rPr>
           <w:rFonts w:ascii="Times New Roman" w:hAnsi="Times New Roman" w:cs="Times New Roman"/>
@@ -4669,7 +4671,7 @@
         </w:rPr>
         <w:t>Adatbázis:</w:t>
       </w:r>
-      <w:bookmarkEnd w:id="12"/>
+      <w:bookmarkEnd w:id="13"/>
     </w:p>
     <w:p>
       <w:pPr>
@@ -4691,16 +4693,12 @@
     <w:p>
       <w:pPr>
         <w:spacing w:after="0" w:line="360" w:lineRule="auto"/>
-        <w:outlineLvl w:val="0"/>
-        <w:rPr>
-          <w:rFonts w:ascii="Times New Roman" w:hAnsi="Times New Roman"/>
-          <w:b/>
-          <w:sz w:val="28"/>
-        </w:rPr>
-      </w:pPr>
-      <w:bookmarkStart w:id="13" w:name="_Toc133234857"/>
-      <w:bookmarkStart w:id="14" w:name="_GoBack"/>
-      <w:bookmarkEnd w:id="14"/>
+        <w:rPr>
+          <w:rFonts w:ascii="Times New Roman" w:hAnsi="Times New Roman" w:cs="Times New Roman"/>
+          <w:sz w:val="24"/>
+          <w:szCs w:val="24"/>
+        </w:rPr>
+      </w:pPr>
       <w:r>
         <w:rPr>
           <w:rFonts w:ascii="Times New Roman" w:hAnsi="Times New Roman" w:cs="Times New Roman"/>
@@ -4711,7 +4709,7 @@
         </w:rPr>
         <w:lastRenderedPageBreak/>
         <w:drawing>
-          <wp:anchor distT="0" distB="0" distL="114300" distR="114300" simplePos="0" relativeHeight="251663360" behindDoc="0" locked="0" layoutInCell="1" allowOverlap="1" wp14:anchorId="0F274619" wp14:editId="513585BB">
+          <wp:anchor distT="0" distB="0" distL="114300" distR="114300" simplePos="0" relativeHeight="251663360" behindDoc="0" locked="0" layoutInCell="1" allowOverlap="1" wp14:anchorId="0F274619" wp14:editId="295DD8E5">
             <wp:simplePos x="0" y="0"/>
             <wp:positionH relativeFrom="margin">
               <wp:align>center</wp:align>
@@ -4775,7 +4773,24 @@
         </w:rPr>
         <w:t>Kommunikáció:</w:t>
       </w:r>
-      <w:bookmarkEnd w:id="13"/>
+    </w:p>
+    <w:p>
+      <w:pPr>
+        <w:spacing w:after="120" w:line="360" w:lineRule="auto"/>
+        <w:rPr>
+          <w:rFonts w:ascii="Times New Roman" w:hAnsi="Times New Roman" w:cs="Times New Roman"/>
+          <w:sz w:val="24"/>
+          <w:szCs w:val="24"/>
+        </w:rPr>
+      </w:pPr>
+      <w:r>
+        <w:rPr>
+          <w:rFonts w:ascii="Times New Roman" w:hAnsi="Times New Roman" w:cs="Times New Roman"/>
+          <w:sz w:val="24"/>
+          <w:szCs w:val="24"/>
+        </w:rPr>
+        <w:t>A kérésekben utazhatnak adatok is adatbázis feltöltésnél illetve frissítésnél.</w:t>
+      </w:r>
     </w:p>
     <w:p>
       <w:pPr>
@@ -4787,7 +4802,7 @@
           <w:sz w:val="28"/>
         </w:rPr>
       </w:pPr>
-      <w:bookmarkStart w:id="15" w:name="_Toc133234858"/>
+      <w:bookmarkStart w:id="14" w:name="_Toc133307645"/>
       <w:proofErr w:type="spellStart"/>
       <w:r>
         <w:rPr>
@@ -4832,7 +4847,7 @@
         </w:rPr>
         <w:t>:</w:t>
       </w:r>
-      <w:bookmarkEnd w:id="15"/>
+      <w:bookmarkEnd w:id="14"/>
     </w:p>
     <w:p>
       <w:pPr>
@@ -5028,6 +5043,102 @@
     </w:p>
     <w:p>
       <w:pPr>
+        <w:rPr>
+          <w:rFonts w:ascii="Times New Roman" w:hAnsi="Times New Roman" w:cs="Times New Roman"/>
+          <w:sz w:val="24"/>
+          <w:szCs w:val="24"/>
+        </w:rPr>
+      </w:pPr>
+      <w:r>
+        <w:rPr>
+          <w:rFonts w:ascii="Times New Roman" w:hAnsi="Times New Roman" w:cs="Times New Roman"/>
+          <w:sz w:val="24"/>
+          <w:szCs w:val="24"/>
+        </w:rPr>
+        <w:br w:type="page"/>
+      </w:r>
+    </w:p>
+    <w:p>
+      <w:pPr>
+        <w:spacing w:after="0" w:line="360" w:lineRule="auto"/>
+        <w:rPr>
+          <w:rFonts w:ascii="Times New Roman" w:hAnsi="Times New Roman" w:cs="Times New Roman"/>
+          <w:sz w:val="24"/>
+          <w:szCs w:val="24"/>
+        </w:rPr>
+      </w:pPr>
+      <w:r>
+        <w:rPr>
+          <w:noProof/>
+          <w:lang w:eastAsia="hu-HU"/>
+        </w:rPr>
+        <w:lastRenderedPageBreak/>
+        <w:drawing>
+          <wp:anchor distT="0" distB="0" distL="114300" distR="114300" simplePos="0" relativeHeight="251664384" behindDoc="0" locked="0" layoutInCell="1" allowOverlap="1" wp14:anchorId="7239275F" wp14:editId="3C2BDD35">
+            <wp:simplePos x="0" y="0"/>
+            <wp:positionH relativeFrom="margin">
+              <wp:posOffset>1443355</wp:posOffset>
+            </wp:positionH>
+            <wp:positionV relativeFrom="paragraph">
+              <wp:posOffset>367030</wp:posOffset>
+            </wp:positionV>
+            <wp:extent cx="2790825" cy="4970145"/>
+            <wp:effectExtent l="0" t="0" r="9525" b="1905"/>
+            <wp:wrapTopAndBottom/>
+            <wp:docPr id="7" name="Kép 7" descr="C:\Users\beretkagellert\Desktop\authorizáció.png"/>
+            <wp:cNvGraphicFramePr>
+              <a:graphicFrameLocks xmlns:a="http://schemas.openxmlformats.org/drawingml/2006/main" noChangeAspect="1"/>
+            </wp:cNvGraphicFramePr>
+            <a:graphic xmlns:a="http://schemas.openxmlformats.org/drawingml/2006/main">
+              <a:graphicData uri="http://schemas.openxmlformats.org/drawingml/2006/picture">
+                <pic:pic xmlns:pic="http://schemas.openxmlformats.org/drawingml/2006/picture">
+                  <pic:nvPicPr>
+                    <pic:cNvPr id="0" name="Picture 1" descr="C:\Users\beretkagellert\Desktop\authorizáció.png"/>
+                    <pic:cNvPicPr>
+                      <a:picLocks noChangeAspect="1" noChangeArrowheads="1"/>
+                    </pic:cNvPicPr>
+                  </pic:nvPicPr>
+                  <pic:blipFill>
+                    <a:blip r:embed="rId13">
+                      <a:extLst>
+                        <a:ext uri="{28A0092B-C50C-407E-A947-70E740481C1C}">
+                          <a14:useLocalDpi xmlns:a14="http://schemas.microsoft.com/office/drawing/2010/main" val="0"/>
+                        </a:ext>
+                      </a:extLst>
+                    </a:blip>
+                    <a:srcRect/>
+                    <a:stretch>
+                      <a:fillRect/>
+                    </a:stretch>
+                  </pic:blipFill>
+                  <pic:spPr bwMode="auto">
+                    <a:xfrm>
+                      <a:off x="0" y="0"/>
+                      <a:ext cx="2790825" cy="4970145"/>
+                    </a:xfrm>
+                    <a:prstGeom prst="rect">
+                      <a:avLst/>
+                    </a:prstGeom>
+                    <a:noFill/>
+                    <a:ln>
+                      <a:noFill/>
+                    </a:ln>
+                  </pic:spPr>
+                </pic:pic>
+              </a:graphicData>
+            </a:graphic>
+            <wp14:sizeRelH relativeFrom="margin">
+              <wp14:pctWidth>0</wp14:pctWidth>
+            </wp14:sizeRelH>
+            <wp14:sizeRelV relativeFrom="margin">
+              <wp14:pctHeight>0</wp14:pctHeight>
+            </wp14:sizeRelV>
+          </wp:anchor>
+        </w:drawing>
+      </w:r>
+    </w:p>
+    <w:p>
+      <w:pPr>
         <w:spacing w:after="0" w:line="360" w:lineRule="auto"/>
         <w:outlineLvl w:val="1"/>
         <w:rPr>
@@ -5038,7 +5149,7 @@
           <w:szCs w:val="24"/>
         </w:rPr>
       </w:pPr>
-      <w:bookmarkStart w:id="16" w:name="_Toc133234859"/>
+      <w:bookmarkStart w:id="15" w:name="_Toc133307646"/>
       <w:r>
         <w:rPr>
           <w:rFonts w:ascii="Times New Roman" w:hAnsi="Times New Roman" w:cs="Times New Roman"/>
@@ -5049,7 +5160,7 @@
         </w:rPr>
         <w:t>Kimenet:</w:t>
       </w:r>
-      <w:bookmarkEnd w:id="16"/>
+      <w:bookmarkEnd w:id="15"/>
     </w:p>
     <w:p>
       <w:pPr>
@@ -5169,7 +5280,7 @@
           <w:sz w:val="28"/>
         </w:rPr>
       </w:pPr>
-      <w:bookmarkStart w:id="17" w:name="_Toc133234860"/>
+      <w:bookmarkStart w:id="16" w:name="_Toc133307647"/>
       <w:r>
         <w:rPr>
           <w:rFonts w:ascii="Times New Roman" w:hAnsi="Times New Roman"/>
@@ -5178,35 +5289,569 @@
         </w:rPr>
         <w:t>Tesztek:</w:t>
       </w:r>
+      <w:bookmarkEnd w:id="16"/>
+    </w:p>
+    <w:p>
+      <w:pPr>
+        <w:spacing w:after="0" w:line="360" w:lineRule="auto"/>
+        <w:rPr>
+          <w:rFonts w:ascii="Times New Roman" w:hAnsi="Times New Roman" w:cs="Times New Roman"/>
+          <w:sz w:val="24"/>
+          <w:szCs w:val="24"/>
+        </w:rPr>
+      </w:pPr>
+      <w:r>
+        <w:rPr>
+          <w:rFonts w:ascii="Times New Roman" w:hAnsi="Times New Roman" w:cs="Times New Roman"/>
+          <w:sz w:val="24"/>
+          <w:szCs w:val="24"/>
+        </w:rPr>
+        <w:t>Megtalálhatóak a Dokumentáció mappában.</w:t>
+      </w:r>
+    </w:p>
+    <w:p>
+      <w:pPr>
+        <w:spacing w:after="0" w:line="360" w:lineRule="auto"/>
+        <w:outlineLvl w:val="0"/>
+        <w:rPr>
+          <w:rFonts w:ascii="Times New Roman" w:hAnsi="Times New Roman"/>
+          <w:b/>
+          <w:sz w:val="28"/>
+        </w:rPr>
+      </w:pPr>
+      <w:bookmarkStart w:id="17" w:name="_Toc133307648"/>
+      <w:r>
+        <w:rPr>
+          <w:rFonts w:ascii="Times New Roman" w:hAnsi="Times New Roman"/>
+          <w:b/>
+          <w:sz w:val="28"/>
+        </w:rPr>
+        <w:t>Tovább</w:t>
+      </w:r>
+      <w:r>
+        <w:rPr>
+          <w:rFonts w:ascii="Times New Roman" w:hAnsi="Times New Roman"/>
+          <w:b/>
+          <w:sz w:val="28"/>
+        </w:rPr>
+        <w:t xml:space="preserve"> </w:t>
+      </w:r>
+      <w:r>
+        <w:rPr>
+          <w:rFonts w:ascii="Times New Roman" w:hAnsi="Times New Roman"/>
+          <w:b/>
+          <w:sz w:val="28"/>
+        </w:rPr>
+        <w:t>fejlesztés:</w:t>
+      </w:r>
       <w:bookmarkEnd w:id="17"/>
     </w:p>
     <w:p>
       <w:pPr>
-        <w:spacing w:after="0" w:line="360" w:lineRule="auto"/>
-        <w:rPr>
-          <w:rFonts w:ascii="Times New Roman" w:hAnsi="Times New Roman" w:cs="Times New Roman"/>
-          <w:sz w:val="24"/>
-          <w:szCs w:val="24"/>
-        </w:rPr>
-      </w:pPr>
-      <w:r>
-        <w:rPr>
-          <w:rFonts w:ascii="Times New Roman" w:hAnsi="Times New Roman" w:cs="Times New Roman"/>
-          <w:sz w:val="24"/>
-          <w:szCs w:val="24"/>
-        </w:rPr>
-        <w:t>Megtalálhatóak a Dokumentáció mappában.</w:t>
-      </w:r>
-    </w:p>
-    <w:p>
-      <w:pPr>
-        <w:spacing w:after="0" w:line="360" w:lineRule="auto"/>
-        <w:rPr>
-          <w:rFonts w:ascii="Times New Roman" w:hAnsi="Times New Roman" w:cs="Times New Roman"/>
-          <w:sz w:val="24"/>
-          <w:szCs w:val="24"/>
-        </w:rPr>
-      </w:pPr>
+        <w:pStyle w:val="Listaszerbekezds"/>
+        <w:numPr>
+          <w:ilvl w:val="0"/>
+          <w:numId w:val="13"/>
+        </w:numPr>
+        <w:spacing w:after="0" w:line="360" w:lineRule="auto"/>
+        <w:rPr>
+          <w:rFonts w:ascii="Times New Roman" w:hAnsi="Times New Roman" w:cs="Times New Roman"/>
+          <w:sz w:val="24"/>
+          <w:szCs w:val="24"/>
+        </w:rPr>
+      </w:pPr>
+      <w:r>
+        <w:rPr>
+          <w:rFonts w:ascii="Times New Roman" w:hAnsi="Times New Roman" w:cs="Times New Roman"/>
+          <w:sz w:val="24"/>
+          <w:szCs w:val="24"/>
+        </w:rPr>
+        <w:t xml:space="preserve">Komponenseket a </w:t>
+      </w:r>
+      <w:proofErr w:type="spellStart"/>
+      <w:r>
+        <w:rPr>
+          <w:rFonts w:ascii="Times New Roman" w:hAnsi="Times New Roman" w:cs="Times New Roman"/>
+          <w:sz w:val="24"/>
+          <w:szCs w:val="24"/>
+          <w:u w:val="single"/>
+        </w:rPr>
+        <w:t>Csaladom-E</w:t>
+      </w:r>
+      <w:r>
+        <w:rPr>
+          <w:rFonts w:ascii="Times New Roman" w:hAnsi="Times New Roman" w:cs="Times New Roman"/>
+          <w:sz w:val="24"/>
+          <w:szCs w:val="24"/>
+          <w:u w:val="single"/>
+        </w:rPr>
+        <w:t>mleke</w:t>
+      </w:r>
+      <w:proofErr w:type="spellEnd"/>
+      <w:r>
+        <w:rPr>
+          <w:rFonts w:ascii="Times New Roman" w:hAnsi="Times New Roman" w:cs="Times New Roman"/>
+          <w:sz w:val="24"/>
+          <w:szCs w:val="24"/>
+          <w:u w:val="single"/>
+        </w:rPr>
+        <w:t>/</w:t>
+      </w:r>
+      <w:proofErr w:type="spellStart"/>
+      <w:r>
+        <w:rPr>
+          <w:rFonts w:ascii="Times New Roman" w:hAnsi="Times New Roman" w:cs="Times New Roman"/>
+          <w:sz w:val="24"/>
+          <w:szCs w:val="24"/>
+          <w:u w:val="single"/>
+        </w:rPr>
+        <w:t>src</w:t>
+      </w:r>
+      <w:proofErr w:type="spellEnd"/>
+      <w:r>
+        <w:rPr>
+          <w:rFonts w:ascii="Times New Roman" w:hAnsi="Times New Roman" w:cs="Times New Roman"/>
+          <w:sz w:val="24"/>
+          <w:szCs w:val="24"/>
+          <w:u w:val="single"/>
+        </w:rPr>
+        <w:t>/</w:t>
+      </w:r>
+      <w:proofErr w:type="spellStart"/>
+      <w:r>
+        <w:rPr>
+          <w:rFonts w:ascii="Times New Roman" w:hAnsi="Times New Roman" w:cs="Times New Roman"/>
+          <w:sz w:val="24"/>
+          <w:szCs w:val="24"/>
+          <w:u w:val="single"/>
+        </w:rPr>
+        <w:t>components</w:t>
+      </w:r>
+      <w:proofErr w:type="spellEnd"/>
+      <w:r>
+        <w:rPr>
+          <w:rFonts w:ascii="Times New Roman" w:hAnsi="Times New Roman" w:cs="Times New Roman"/>
+          <w:sz w:val="24"/>
+          <w:szCs w:val="24"/>
+        </w:rPr>
+        <w:t xml:space="preserve"> </w:t>
+      </w:r>
+      <w:r>
+        <w:rPr>
+          <w:rFonts w:ascii="Times New Roman" w:hAnsi="Times New Roman" w:cs="Times New Roman"/>
+          <w:sz w:val="24"/>
+          <w:szCs w:val="24"/>
+        </w:rPr>
+        <w:t>mappában helyezzük el</w:t>
+      </w:r>
+    </w:p>
+    <w:p>
+      <w:pPr>
+        <w:pStyle w:val="Listaszerbekezds"/>
+        <w:numPr>
+          <w:ilvl w:val="0"/>
+          <w:numId w:val="13"/>
+        </w:numPr>
+        <w:spacing w:after="0" w:line="360" w:lineRule="auto"/>
+        <w:rPr>
+          <w:rFonts w:ascii="Times New Roman" w:hAnsi="Times New Roman" w:cs="Times New Roman"/>
+          <w:sz w:val="24"/>
+          <w:szCs w:val="24"/>
+        </w:rPr>
+      </w:pPr>
+      <w:proofErr w:type="spellStart"/>
+      <w:r>
+        <w:rPr>
+          <w:rFonts w:ascii="Times New Roman" w:hAnsi="Times New Roman" w:cs="Times New Roman"/>
+          <w:sz w:val="24"/>
+          <w:szCs w:val="24"/>
+        </w:rPr>
+        <w:t>Alkomponensek</w:t>
+      </w:r>
+      <w:proofErr w:type="spellEnd"/>
+      <w:r>
+        <w:rPr>
+          <w:rFonts w:ascii="Times New Roman" w:hAnsi="Times New Roman" w:cs="Times New Roman"/>
+          <w:sz w:val="24"/>
+          <w:szCs w:val="24"/>
+        </w:rPr>
+        <w:t xml:space="preserve"> mappát ezen belül helyezzük el</w:t>
+      </w:r>
+    </w:p>
+    <w:p>
+      <w:pPr>
+        <w:pStyle w:val="Listaszerbekezds"/>
+        <w:numPr>
+          <w:ilvl w:val="0"/>
+          <w:numId w:val="13"/>
+        </w:numPr>
+        <w:spacing w:after="0" w:line="360" w:lineRule="auto"/>
+        <w:rPr>
+          <w:rFonts w:ascii="Times New Roman" w:hAnsi="Times New Roman" w:cs="Times New Roman"/>
+          <w:sz w:val="24"/>
+          <w:szCs w:val="24"/>
+        </w:rPr>
+      </w:pPr>
+      <w:proofErr w:type="spellStart"/>
+      <w:r>
+        <w:rPr>
+          <w:rFonts w:ascii="Times New Roman" w:hAnsi="Times New Roman" w:cs="Times New Roman"/>
+          <w:sz w:val="24"/>
+          <w:szCs w:val="24"/>
+        </w:rPr>
+        <w:t>Endpointokat</w:t>
+      </w:r>
+      <w:proofErr w:type="spellEnd"/>
+      <w:r>
+        <w:rPr>
+          <w:rFonts w:ascii="Times New Roman" w:hAnsi="Times New Roman" w:cs="Times New Roman"/>
+          <w:sz w:val="24"/>
+          <w:szCs w:val="24"/>
+        </w:rPr>
+        <w:t xml:space="preserve"> a </w:t>
+      </w:r>
+      <w:proofErr w:type="spellStart"/>
+      <w:r>
+        <w:rPr>
+          <w:rFonts w:ascii="Times New Roman" w:hAnsi="Times New Roman" w:cs="Times New Roman"/>
+          <w:sz w:val="24"/>
+          <w:szCs w:val="24"/>
+          <w:u w:val="single"/>
+        </w:rPr>
+        <w:t>Csaladom-Emleke</w:t>
+      </w:r>
+      <w:proofErr w:type="spellEnd"/>
+      <w:r>
+        <w:rPr>
+          <w:rFonts w:ascii="Times New Roman" w:hAnsi="Times New Roman" w:cs="Times New Roman"/>
+          <w:sz w:val="24"/>
+          <w:szCs w:val="24"/>
+          <w:u w:val="single"/>
+        </w:rPr>
+        <w:t>/API/server.js</w:t>
+      </w:r>
+      <w:r>
+        <w:rPr>
+          <w:rFonts w:ascii="Times New Roman" w:hAnsi="Times New Roman" w:cs="Times New Roman"/>
+          <w:sz w:val="24"/>
+          <w:szCs w:val="24"/>
+        </w:rPr>
+        <w:t xml:space="preserve"> </w:t>
+      </w:r>
+      <w:r>
+        <w:rPr>
+          <w:rFonts w:ascii="Times New Roman" w:hAnsi="Times New Roman" w:cs="Times New Roman"/>
+          <w:sz w:val="24"/>
+          <w:szCs w:val="24"/>
+        </w:rPr>
+        <w:t>fájlban írjuk meg</w:t>
+      </w:r>
+    </w:p>
+    <w:p>
+      <w:pPr>
+        <w:pStyle w:val="Listaszerbekezds"/>
+        <w:numPr>
+          <w:ilvl w:val="0"/>
+          <w:numId w:val="13"/>
+        </w:numPr>
+        <w:spacing w:after="0" w:line="360" w:lineRule="auto"/>
+        <w:rPr>
+          <w:rFonts w:ascii="Times New Roman" w:hAnsi="Times New Roman" w:cs="Times New Roman"/>
+          <w:sz w:val="24"/>
+          <w:szCs w:val="24"/>
+        </w:rPr>
+      </w:pPr>
+      <w:proofErr w:type="spellStart"/>
+      <w:r>
+        <w:rPr>
+          <w:rFonts w:ascii="Times New Roman" w:hAnsi="Times New Roman" w:cs="Times New Roman"/>
+          <w:sz w:val="24"/>
+          <w:szCs w:val="24"/>
+        </w:rPr>
+        <w:t>Titkosítandó</w:t>
+      </w:r>
+      <w:proofErr w:type="spellEnd"/>
+      <w:r>
+        <w:rPr>
+          <w:rFonts w:ascii="Times New Roman" w:hAnsi="Times New Roman" w:cs="Times New Roman"/>
+          <w:sz w:val="24"/>
+          <w:szCs w:val="24"/>
+        </w:rPr>
+        <w:t xml:space="preserve"> statikus adatokat a </w:t>
+      </w:r>
+      <w:proofErr w:type="spellStart"/>
+      <w:r>
+        <w:rPr>
+          <w:rFonts w:ascii="Times New Roman" w:hAnsi="Times New Roman" w:cs="Times New Roman"/>
+          <w:sz w:val="24"/>
+          <w:szCs w:val="24"/>
+          <w:u w:val="single"/>
+        </w:rPr>
+        <w:t>C</w:t>
+      </w:r>
+      <w:r>
+        <w:rPr>
+          <w:rFonts w:ascii="Times New Roman" w:hAnsi="Times New Roman" w:cs="Times New Roman"/>
+          <w:sz w:val="24"/>
+          <w:szCs w:val="24"/>
+          <w:u w:val="single"/>
+        </w:rPr>
+        <w:t>saladom-E</w:t>
+      </w:r>
+      <w:r>
+        <w:rPr>
+          <w:rFonts w:ascii="Times New Roman" w:hAnsi="Times New Roman" w:cs="Times New Roman"/>
+          <w:sz w:val="24"/>
+          <w:szCs w:val="24"/>
+          <w:u w:val="single"/>
+        </w:rPr>
+        <w:t>mleke</w:t>
+      </w:r>
+      <w:proofErr w:type="spellEnd"/>
+      <w:r>
+        <w:rPr>
+          <w:rFonts w:ascii="Times New Roman" w:hAnsi="Times New Roman" w:cs="Times New Roman"/>
+          <w:sz w:val="24"/>
+          <w:szCs w:val="24"/>
+          <w:u w:val="single"/>
+        </w:rPr>
+        <w:t>/API/</w:t>
+      </w:r>
+      <w:r>
+        <w:rPr>
+          <w:rFonts w:ascii="Times New Roman" w:hAnsi="Times New Roman" w:cs="Times New Roman"/>
+          <w:sz w:val="24"/>
+          <w:szCs w:val="24"/>
+          <w:u w:val="single"/>
+        </w:rPr>
+        <w:t>.</w:t>
+      </w:r>
+      <w:proofErr w:type="spellStart"/>
+      <w:r>
+        <w:rPr>
+          <w:rFonts w:ascii="Times New Roman" w:hAnsi="Times New Roman" w:cs="Times New Roman"/>
+          <w:sz w:val="24"/>
+          <w:szCs w:val="24"/>
+          <w:u w:val="single"/>
+        </w:rPr>
+        <w:t>env</w:t>
+      </w:r>
+      <w:proofErr w:type="spellEnd"/>
+      <w:r>
+        <w:rPr>
+          <w:rFonts w:ascii="Times New Roman" w:hAnsi="Times New Roman" w:cs="Times New Roman"/>
+          <w:sz w:val="24"/>
+          <w:szCs w:val="24"/>
+        </w:rPr>
+        <w:t xml:space="preserve"> fájlban tároljuk</w:t>
+      </w:r>
+    </w:p>
+    <w:p>
+      <w:pPr>
+        <w:pStyle w:val="Listaszerbekezds"/>
+        <w:numPr>
+          <w:ilvl w:val="0"/>
+          <w:numId w:val="13"/>
+        </w:numPr>
+        <w:spacing w:after="0" w:line="360" w:lineRule="auto"/>
+        <w:rPr>
+          <w:rFonts w:ascii="Times New Roman" w:hAnsi="Times New Roman" w:cs="Times New Roman"/>
+          <w:sz w:val="24"/>
+          <w:szCs w:val="24"/>
+        </w:rPr>
+      </w:pPr>
+      <w:r>
+        <w:rPr>
+          <w:rFonts w:ascii="Times New Roman" w:hAnsi="Times New Roman" w:cs="Times New Roman"/>
+          <w:sz w:val="24"/>
+          <w:szCs w:val="24"/>
+        </w:rPr>
+        <w:t xml:space="preserve">Nézeteket a </w:t>
+      </w:r>
+      <w:proofErr w:type="spellStart"/>
+      <w:r>
+        <w:rPr>
+          <w:rFonts w:ascii="Times New Roman" w:hAnsi="Times New Roman" w:cs="Times New Roman"/>
+          <w:sz w:val="24"/>
+          <w:szCs w:val="24"/>
+          <w:u w:val="single"/>
+        </w:rPr>
+        <w:t>Csaladom-E</w:t>
+      </w:r>
+      <w:r>
+        <w:rPr>
+          <w:rFonts w:ascii="Times New Roman" w:hAnsi="Times New Roman" w:cs="Times New Roman"/>
+          <w:sz w:val="24"/>
+          <w:szCs w:val="24"/>
+          <w:u w:val="single"/>
+        </w:rPr>
+        <w:t>mleke</w:t>
+      </w:r>
+      <w:proofErr w:type="spellEnd"/>
+      <w:r>
+        <w:rPr>
+          <w:rFonts w:ascii="Times New Roman" w:hAnsi="Times New Roman" w:cs="Times New Roman"/>
+          <w:sz w:val="24"/>
+          <w:szCs w:val="24"/>
+          <w:u w:val="single"/>
+        </w:rPr>
+        <w:t>/</w:t>
+      </w:r>
+      <w:proofErr w:type="spellStart"/>
+      <w:r>
+        <w:rPr>
+          <w:rFonts w:ascii="Times New Roman" w:hAnsi="Times New Roman" w:cs="Times New Roman"/>
+          <w:sz w:val="24"/>
+          <w:szCs w:val="24"/>
+          <w:u w:val="single"/>
+        </w:rPr>
+        <w:t>src</w:t>
+      </w:r>
+      <w:proofErr w:type="spellEnd"/>
+      <w:r>
+        <w:rPr>
+          <w:rFonts w:ascii="Times New Roman" w:hAnsi="Times New Roman" w:cs="Times New Roman"/>
+          <w:sz w:val="24"/>
+          <w:szCs w:val="24"/>
+          <w:u w:val="single"/>
+        </w:rPr>
+        <w:t>/store.store.js</w:t>
+      </w:r>
+      <w:r>
+        <w:rPr>
+          <w:rFonts w:ascii="Times New Roman" w:hAnsi="Times New Roman" w:cs="Times New Roman"/>
+          <w:sz w:val="24"/>
+          <w:szCs w:val="24"/>
+        </w:rPr>
+        <w:t xml:space="preserve"> fájlban hívjuk meg (</w:t>
+      </w:r>
+      <w:proofErr w:type="spellStart"/>
+      <w:r>
+        <w:rPr>
+          <w:rFonts w:ascii="Times New Roman" w:hAnsi="Times New Roman" w:cs="Times New Roman"/>
+          <w:sz w:val="24"/>
+          <w:szCs w:val="24"/>
+        </w:rPr>
+        <w:t>Nested</w:t>
+      </w:r>
+      <w:proofErr w:type="spellEnd"/>
+      <w:r>
+        <w:rPr>
+          <w:rFonts w:ascii="Times New Roman" w:hAnsi="Times New Roman" w:cs="Times New Roman"/>
+          <w:sz w:val="24"/>
+          <w:szCs w:val="24"/>
+        </w:rPr>
+        <w:t xml:space="preserve"> </w:t>
+      </w:r>
+      <w:proofErr w:type="spellStart"/>
+      <w:r>
+        <w:rPr>
+          <w:rFonts w:ascii="Times New Roman" w:hAnsi="Times New Roman" w:cs="Times New Roman"/>
+          <w:sz w:val="24"/>
+          <w:szCs w:val="24"/>
+        </w:rPr>
+        <w:t>router</w:t>
+      </w:r>
+      <w:proofErr w:type="spellEnd"/>
+      <w:r>
+        <w:rPr>
+          <w:rFonts w:ascii="Times New Roman" w:hAnsi="Times New Roman" w:cs="Times New Roman"/>
+          <w:sz w:val="24"/>
+          <w:szCs w:val="24"/>
+        </w:rPr>
+        <w:t>-re van lehetőség)</w:t>
+      </w:r>
+    </w:p>
+    <w:p>
+      <w:pPr>
+        <w:pStyle w:val="Listaszerbekezds"/>
+        <w:numPr>
+          <w:ilvl w:val="0"/>
+          <w:numId w:val="13"/>
+        </w:numPr>
+        <w:spacing w:after="0" w:line="360" w:lineRule="auto"/>
+        <w:rPr>
+          <w:rFonts w:ascii="Times New Roman" w:hAnsi="Times New Roman" w:cs="Times New Roman"/>
+          <w:sz w:val="24"/>
+          <w:szCs w:val="24"/>
+        </w:rPr>
+      </w:pPr>
+      <w:r>
+        <w:rPr>
+          <w:rFonts w:ascii="Times New Roman" w:hAnsi="Times New Roman" w:cs="Times New Roman"/>
+          <w:sz w:val="24"/>
+          <w:szCs w:val="24"/>
+        </w:rPr>
+        <w:t xml:space="preserve">Új nézet oldalakat a </w:t>
+      </w:r>
+      <w:proofErr w:type="spellStart"/>
+      <w:r>
+        <w:rPr>
+          <w:rFonts w:ascii="Times New Roman" w:hAnsi="Times New Roman" w:cs="Times New Roman"/>
+          <w:sz w:val="24"/>
+          <w:szCs w:val="24"/>
+          <w:u w:val="single"/>
+        </w:rPr>
+        <w:t>Csaladom-E</w:t>
+      </w:r>
+      <w:r>
+        <w:rPr>
+          <w:rFonts w:ascii="Times New Roman" w:hAnsi="Times New Roman" w:cs="Times New Roman"/>
+          <w:sz w:val="24"/>
+          <w:szCs w:val="24"/>
+          <w:u w:val="single"/>
+        </w:rPr>
+        <w:t>mleke</w:t>
+      </w:r>
+      <w:proofErr w:type="spellEnd"/>
+      <w:r>
+        <w:rPr>
+          <w:rFonts w:ascii="Times New Roman" w:hAnsi="Times New Roman" w:cs="Times New Roman"/>
+          <w:sz w:val="24"/>
+          <w:szCs w:val="24"/>
+          <w:u w:val="single"/>
+        </w:rPr>
+        <w:t>/</w:t>
+      </w:r>
+      <w:proofErr w:type="spellStart"/>
+      <w:r>
+        <w:rPr>
+          <w:rFonts w:ascii="Times New Roman" w:hAnsi="Times New Roman" w:cs="Times New Roman"/>
+          <w:sz w:val="24"/>
+          <w:szCs w:val="24"/>
+          <w:u w:val="single"/>
+        </w:rPr>
+        <w:t>src</w:t>
+      </w:r>
+      <w:proofErr w:type="spellEnd"/>
+      <w:r>
+        <w:rPr>
+          <w:rFonts w:ascii="Times New Roman" w:hAnsi="Times New Roman" w:cs="Times New Roman"/>
+          <w:sz w:val="24"/>
+          <w:szCs w:val="24"/>
+          <w:u w:val="single"/>
+        </w:rPr>
+        <w:t>/</w:t>
+      </w:r>
+      <w:proofErr w:type="spellStart"/>
+      <w:r>
+        <w:rPr>
+          <w:rFonts w:ascii="Times New Roman" w:hAnsi="Times New Roman" w:cs="Times New Roman"/>
+          <w:sz w:val="24"/>
+          <w:szCs w:val="24"/>
+          <w:u w:val="single"/>
+        </w:rPr>
+        <w:t>views</w:t>
+      </w:r>
+      <w:proofErr w:type="spellEnd"/>
+      <w:r>
+        <w:rPr>
+          <w:rFonts w:ascii="Times New Roman" w:hAnsi="Times New Roman" w:cs="Times New Roman"/>
+          <w:sz w:val="24"/>
+          <w:szCs w:val="24"/>
+        </w:rPr>
+        <w:t xml:space="preserve"> mappába helyezzük el</w:t>
+      </w:r>
     </w:p>
     <w:sectPr>
       <w:pgSz w:w="11906" w:h="16838"/>
@@ -5334,6 +5979,119 @@
     </w:lvl>
   </w:abstractNum>
   <w:abstractNum w:abstractNumId="1" w15:restartNumberingAfterBreak="0">
+    <w:nsid w:val="151D31B2"/>
+    <w:multiLevelType w:val="hybridMultilevel"/>
+    <w:tmpl w:val="785CBB96"/>
+    <w:lvl w:ilvl="0" w:tplc="040E0001">
+      <w:start w:val="1"/>
+      <w:numFmt w:val="bullet"/>
+      <w:lvlText w:val=""/>
+      <w:lvlJc w:val="left"/>
+      <w:pPr>
+        <w:ind w:left="720" w:hanging="360"/>
+      </w:pPr>
+      <w:rPr>
+        <w:rFonts w:ascii="Symbol" w:hAnsi="Symbol" w:hint="default"/>
+      </w:rPr>
+    </w:lvl>
+    <w:lvl w:ilvl="1" w:tplc="040E0003" w:tentative="1">
+      <w:start w:val="1"/>
+      <w:numFmt w:val="bullet"/>
+      <w:lvlText w:val="o"/>
+      <w:lvlJc w:val="left"/>
+      <w:pPr>
+        <w:ind w:left="1440" w:hanging="360"/>
+      </w:pPr>
+      <w:rPr>
+        <w:rFonts w:ascii="Courier New" w:hAnsi="Courier New" w:cs="Courier New" w:hint="default"/>
+      </w:rPr>
+    </w:lvl>
+    <w:lvl w:ilvl="2" w:tplc="040E0005" w:tentative="1">
+      <w:start w:val="1"/>
+      <w:numFmt w:val="bullet"/>
+      <w:lvlText w:val=""/>
+      <w:lvlJc w:val="left"/>
+      <w:pPr>
+        <w:ind w:left="2160" w:hanging="360"/>
+      </w:pPr>
+      <w:rPr>
+        <w:rFonts w:ascii="Wingdings" w:hAnsi="Wingdings" w:hint="default"/>
+      </w:rPr>
+    </w:lvl>
+    <w:lvl w:ilvl="3" w:tplc="040E0001" w:tentative="1">
+      <w:start w:val="1"/>
+      <w:numFmt w:val="bullet"/>
+      <w:lvlText w:val=""/>
+      <w:lvlJc w:val="left"/>
+      <w:pPr>
+        <w:ind w:left="2880" w:hanging="360"/>
+      </w:pPr>
+      <w:rPr>
+        <w:rFonts w:ascii="Symbol" w:hAnsi="Symbol" w:hint="default"/>
+      </w:rPr>
+    </w:lvl>
+    <w:lvl w:ilvl="4" w:tplc="040E0003" w:tentative="1">
+      <w:start w:val="1"/>
+      <w:numFmt w:val="bullet"/>
+      <w:lvlText w:val="o"/>
+      <w:lvlJc w:val="left"/>
+      <w:pPr>
+        <w:ind w:left="3600" w:hanging="360"/>
+      </w:pPr>
+      <w:rPr>
+        <w:rFonts w:ascii="Courier New" w:hAnsi="Courier New" w:cs="Courier New" w:hint="default"/>
+      </w:rPr>
+    </w:lvl>
+    <w:lvl w:ilvl="5" w:tplc="040E0005" w:tentative="1">
+      <w:start w:val="1"/>
+      <w:numFmt w:val="bullet"/>
+      <w:lvlText w:val=""/>
+      <w:lvlJc w:val="left"/>
+      <w:pPr>
+        <w:ind w:left="4320" w:hanging="360"/>
+      </w:pPr>
+      <w:rPr>
+        <w:rFonts w:ascii="Wingdings" w:hAnsi="Wingdings" w:hint="default"/>
+      </w:rPr>
+    </w:lvl>
+    <w:lvl w:ilvl="6" w:tplc="040E0001" w:tentative="1">
+      <w:start w:val="1"/>
+      <w:numFmt w:val="bullet"/>
+      <w:lvlText w:val=""/>
+      <w:lvlJc w:val="left"/>
+      <w:pPr>
+        <w:ind w:left="5040" w:hanging="360"/>
+      </w:pPr>
+      <w:rPr>
+        <w:rFonts w:ascii="Symbol" w:hAnsi="Symbol" w:hint="default"/>
+      </w:rPr>
+    </w:lvl>
+    <w:lvl w:ilvl="7" w:tplc="040E0003" w:tentative="1">
+      <w:start w:val="1"/>
+      <w:numFmt w:val="bullet"/>
+      <w:lvlText w:val="o"/>
+      <w:lvlJc w:val="left"/>
+      <w:pPr>
+        <w:ind w:left="5760" w:hanging="360"/>
+      </w:pPr>
+      <w:rPr>
+        <w:rFonts w:ascii="Courier New" w:hAnsi="Courier New" w:cs="Courier New" w:hint="default"/>
+      </w:rPr>
+    </w:lvl>
+    <w:lvl w:ilvl="8" w:tplc="040E0005" w:tentative="1">
+      <w:start w:val="1"/>
+      <w:numFmt w:val="bullet"/>
+      <w:lvlText w:val=""/>
+      <w:lvlJc w:val="left"/>
+      <w:pPr>
+        <w:ind w:left="6480" w:hanging="360"/>
+      </w:pPr>
+      <w:rPr>
+        <w:rFonts w:ascii="Wingdings" w:hAnsi="Wingdings" w:hint="default"/>
+      </w:rPr>
+    </w:lvl>
+  </w:abstractNum>
+  <w:abstractNum w:abstractNumId="2" w15:restartNumberingAfterBreak="0">
     <w:nsid w:val="1AEF71EA"/>
     <w:multiLevelType w:val="hybridMultilevel"/>
     <w:tmpl w:val="D2104D5C"/>
@@ -5446,7 +6204,7 @@
       </w:rPr>
     </w:lvl>
   </w:abstractNum>
-  <w:abstractNum w:abstractNumId="2" w15:restartNumberingAfterBreak="0">
+  <w:abstractNum w:abstractNumId="3" w15:restartNumberingAfterBreak="0">
     <w:nsid w:val="1E0B3519"/>
     <w:multiLevelType w:val="hybridMultilevel"/>
     <w:tmpl w:val="807C879A"/>
@@ -5559,7 +6317,7 @@
       </w:rPr>
     </w:lvl>
   </w:abstractNum>
-  <w:abstractNum w:abstractNumId="3" w15:restartNumberingAfterBreak="0">
+  <w:abstractNum w:abstractNumId="4" w15:restartNumberingAfterBreak="0">
     <w:nsid w:val="2E385B18"/>
     <w:multiLevelType w:val="hybridMultilevel"/>
     <w:tmpl w:val="48B2545C"/>
@@ -5672,7 +6430,7 @@
       </w:rPr>
     </w:lvl>
   </w:abstractNum>
-  <w:abstractNum w:abstractNumId="4" w15:restartNumberingAfterBreak="0">
+  <w:abstractNum w:abstractNumId="5" w15:restartNumberingAfterBreak="0">
     <w:nsid w:val="483261DE"/>
     <w:multiLevelType w:val="hybridMultilevel"/>
     <w:tmpl w:val="80A24330"/>
@@ -5785,7 +6543,7 @@
       </w:rPr>
     </w:lvl>
   </w:abstractNum>
-  <w:abstractNum w:abstractNumId="5" w15:restartNumberingAfterBreak="0">
+  <w:abstractNum w:abstractNumId="6" w15:restartNumberingAfterBreak="0">
     <w:nsid w:val="54463C15"/>
     <w:multiLevelType w:val="hybridMultilevel"/>
     <w:tmpl w:val="46B63A0A"/>
@@ -5898,7 +6656,7 @@
       </w:rPr>
     </w:lvl>
   </w:abstractNum>
-  <w:abstractNum w:abstractNumId="6" w15:restartNumberingAfterBreak="0">
+  <w:abstractNum w:abstractNumId="7" w15:restartNumberingAfterBreak="0">
     <w:nsid w:val="581C7D46"/>
     <w:multiLevelType w:val="hybridMultilevel"/>
     <w:tmpl w:val="8334CCA4"/>
@@ -6011,7 +6769,7 @@
       </w:rPr>
     </w:lvl>
   </w:abstractNum>
-  <w:abstractNum w:abstractNumId="7" w15:restartNumberingAfterBreak="0">
+  <w:abstractNum w:abstractNumId="8" w15:restartNumberingAfterBreak="0">
     <w:nsid w:val="5C9F0626"/>
     <w:multiLevelType w:val="hybridMultilevel"/>
     <w:tmpl w:val="06844284"/>
@@ -6124,7 +6882,7 @@
       </w:rPr>
     </w:lvl>
   </w:abstractNum>
-  <w:abstractNum w:abstractNumId="8" w15:restartNumberingAfterBreak="0">
+  <w:abstractNum w:abstractNumId="9" w15:restartNumberingAfterBreak="0">
     <w:nsid w:val="76950F23"/>
     <w:multiLevelType w:val="hybridMultilevel"/>
     <w:tmpl w:val="D4A66566"/>
@@ -6237,7 +6995,7 @@
       </w:rPr>
     </w:lvl>
   </w:abstractNum>
-  <w:abstractNum w:abstractNumId="9" w15:restartNumberingAfterBreak="0">
+  <w:abstractNum w:abstractNumId="10" w15:restartNumberingAfterBreak="0">
     <w:nsid w:val="785F2431"/>
     <w:multiLevelType w:val="hybridMultilevel"/>
     <w:tmpl w:val="46DAA50E"/>
@@ -6350,7 +7108,7 @@
       </w:rPr>
     </w:lvl>
   </w:abstractNum>
-  <w:abstractNum w:abstractNumId="10" w15:restartNumberingAfterBreak="0">
+  <w:abstractNum w:abstractNumId="11" w15:restartNumberingAfterBreak="0">
     <w:nsid w:val="7947787C"/>
     <w:multiLevelType w:val="hybridMultilevel"/>
     <w:tmpl w:val="E9FAB3FE"/>
@@ -6463,7 +7221,7 @@
       </w:rPr>
     </w:lvl>
   </w:abstractNum>
-  <w:abstractNum w:abstractNumId="11" w15:restartNumberingAfterBreak="0">
+  <w:abstractNum w:abstractNumId="12" w15:restartNumberingAfterBreak="0">
     <w:nsid w:val="7CED62E7"/>
     <w:multiLevelType w:val="hybridMultilevel"/>
     <w:tmpl w:val="470600C4"/>
@@ -6577,40 +7335,43 @@
     </w:lvl>
   </w:abstractNum>
   <w:num w:numId="1">
-    <w:abstractNumId w:val="2"/>
+    <w:abstractNumId w:val="3"/>
   </w:num>
   <w:num w:numId="2">
     <w:abstractNumId w:val="0"/>
   </w:num>
   <w:num w:numId="3">
+    <w:abstractNumId w:val="6"/>
+  </w:num>
+  <w:num w:numId="4">
+    <w:abstractNumId w:val="7"/>
+  </w:num>
+  <w:num w:numId="5">
     <w:abstractNumId w:val="5"/>
   </w:num>
-  <w:num w:numId="4">
-    <w:abstractNumId w:val="6"/>
+  <w:num w:numId="6">
+    <w:abstractNumId w:val="8"/>
   </w:num>
-  <w:num w:numId="5">
+  <w:num w:numId="7">
+    <w:abstractNumId w:val="10"/>
+  </w:num>
+  <w:num w:numId="8">
+    <w:abstractNumId w:val="9"/>
+  </w:num>
+  <w:num w:numId="9">
     <w:abstractNumId w:val="4"/>
   </w:num>
-  <w:num w:numId="6">
-    <w:abstractNumId w:val="7"/>
-  </w:num>
-  <w:num w:numId="7">
-    <w:abstractNumId w:val="9"/>
-  </w:num>
-  <w:num w:numId="8">
-    <w:abstractNumId w:val="8"/>
-  </w:num>
-  <w:num w:numId="9">
-    <w:abstractNumId w:val="3"/>
-  </w:num>
   <w:num w:numId="10">
-    <w:abstractNumId w:val="10"/>
+    <w:abstractNumId w:val="11"/>
   </w:num>
   <w:num w:numId="11">
-    <w:abstractNumId w:val="1"/>
+    <w:abstractNumId w:val="2"/>
   </w:num>
   <w:num w:numId="12">
-    <w:abstractNumId w:val="11"/>
+    <w:abstractNumId w:val="12"/>
+  </w:num>
+  <w:num w:numId="13">
+    <w:abstractNumId w:val="1"/>
   </w:num>
 </w:numbering>
 </file>
@@ -7401,7 +8162,7 @@
 </file>
 
 <file path=customXml/itemProps1.xml><?xml version="1.0" encoding="utf-8"?>
-<ds:datastoreItem xmlns:ds="http://schemas.openxmlformats.org/officeDocument/2006/customXml" ds:itemID="{3AB28BD3-5F76-455E-B40F-B045BA6209B2}">
+<ds:datastoreItem xmlns:ds="http://schemas.openxmlformats.org/officeDocument/2006/customXml" ds:itemID="{7D26B081-7ED5-408F-96FA-823BB889D80F}">
   <ds:schemaRefs>
     <ds:schemaRef ds:uri="http://schemas.openxmlformats.org/officeDocument/2006/bibliography"/>
   </ds:schemaRefs>

</xml_diff>